<commit_message>
Implementing with unit testing and instrumental testing.
</commit_message>
<xml_diff>
--- a/Skenario Instrumental Testing.docx
+++ b/Skenario Instrumental Testing.docx
@@ -846,6 +846,162 @@
           <w:lang w:val="id-ID" w:eastAsia="id-ID"/>
         </w:rPr>
         <w:t>tampil sesuai dengan yang diharapkan.</w:t>
+      </w:r>
+    </w:p>
+    <w:p>
+      <w:pPr>
+        <w:pStyle w:val="ListParagraph"/>
+        <w:numPr>
+          <w:ilvl w:val="0"/>
+          <w:numId w:val="14"/>
+        </w:numPr>
+        <w:shd w:val="clear" w:color="auto" w:fill="FFFFFF"/>
+        <w:spacing w:before="100" w:beforeAutospacing="1" w:after="100" w:afterAutospacing="1" w:line="360" w:lineRule="auto"/>
+        <w:rPr>
+          <w:rFonts w:ascii="Arial" w:eastAsia="Times New Roman" w:hAnsi="Arial" w:cs="Arial"/>
+          <w:color w:val="3D3D3D"/>
+          <w:szCs w:val="24"/>
+          <w:lang w:val="id-ID" w:eastAsia="id-ID"/>
+        </w:rPr>
+      </w:pPr>
+      <w:r>
+        <w:rPr>
+          <w:rFonts w:ascii="Arial" w:eastAsia="Times New Roman" w:hAnsi="Arial" w:cs="Arial"/>
+          <w:color w:val="3D3D3D"/>
+          <w:szCs w:val="24"/>
+          <w:lang w:val="id-ID" w:eastAsia="id-ID"/>
+        </w:rPr>
+        <w:t>Menampilkan data Favorite Tv Show</w:t>
+      </w:r>
+    </w:p>
+    <w:p>
+      <w:pPr>
+        <w:pStyle w:val="ListParagraph"/>
+        <w:numPr>
+          <w:ilvl w:val="1"/>
+          <w:numId w:val="14"/>
+        </w:numPr>
+        <w:shd w:val="clear" w:color="auto" w:fill="FFFFFF"/>
+        <w:spacing w:before="100" w:beforeAutospacing="1" w:after="100" w:afterAutospacing="1" w:line="360" w:lineRule="auto"/>
+        <w:rPr>
+          <w:rFonts w:ascii="Arial" w:eastAsia="Times New Roman" w:hAnsi="Arial" w:cs="Arial"/>
+          <w:color w:val="3D3D3D"/>
+          <w:szCs w:val="24"/>
+          <w:lang w:val="id-ID" w:eastAsia="id-ID"/>
+        </w:rPr>
+      </w:pPr>
+      <w:r>
+        <w:rPr>
+          <w:rFonts w:ascii="Arial" w:eastAsia="Times New Roman" w:hAnsi="Arial" w:cs="Arial"/>
+          <w:color w:val="3D3D3D"/>
+          <w:szCs w:val="24"/>
+          <w:lang w:val="id-ID" w:eastAsia="id-ID"/>
+        </w:rPr>
+        <w:t>Memastikan rv_fav_tvshow dalam keadaan tampil.</w:t>
+      </w:r>
+    </w:p>
+    <w:p>
+      <w:pPr>
+        <w:pStyle w:val="ListParagraph"/>
+        <w:numPr>
+          <w:ilvl w:val="1"/>
+          <w:numId w:val="14"/>
+        </w:numPr>
+        <w:shd w:val="clear" w:color="auto" w:fill="FFFFFF"/>
+        <w:spacing w:before="100" w:beforeAutospacing="1" w:after="100" w:afterAutospacing="1" w:line="360" w:lineRule="auto"/>
+        <w:rPr>
+          <w:rFonts w:ascii="Arial" w:eastAsia="Times New Roman" w:hAnsi="Arial" w:cs="Arial"/>
+          <w:color w:val="3D3D3D"/>
+          <w:szCs w:val="24"/>
+          <w:lang w:val="id-ID" w:eastAsia="id-ID"/>
+        </w:rPr>
+      </w:pPr>
+      <w:r>
+        <w:rPr>
+          <w:rFonts w:ascii="Arial" w:eastAsia="Times New Roman" w:hAnsi="Arial" w:cs="Arial"/>
+          <w:color w:val="3D3D3D"/>
+          <w:szCs w:val="24"/>
+          <w:lang w:val="id-ID" w:eastAsia="id-ID"/>
+        </w:rPr>
+        <w:t>Gulir rv_fav_tvshow ke posisi data terakhir.</w:t>
+      </w:r>
+    </w:p>
+    <w:p>
+      <w:pPr>
+        <w:pStyle w:val="ListParagraph"/>
+        <w:numPr>
+          <w:ilvl w:val="0"/>
+          <w:numId w:val="14"/>
+        </w:numPr>
+        <w:shd w:val="clear" w:color="auto" w:fill="FFFFFF"/>
+        <w:spacing w:before="100" w:beforeAutospacing="1" w:after="100" w:afterAutospacing="1" w:line="360" w:lineRule="auto"/>
+        <w:rPr>
+          <w:rFonts w:ascii="Arial" w:eastAsia="Times New Roman" w:hAnsi="Arial" w:cs="Arial"/>
+          <w:color w:val="3D3D3D"/>
+          <w:szCs w:val="24"/>
+          <w:lang w:val="id-ID" w:eastAsia="id-ID"/>
+        </w:rPr>
+      </w:pPr>
+      <w:r>
+        <w:rPr>
+          <w:rFonts w:ascii="Arial" w:eastAsia="Times New Roman" w:hAnsi="Arial" w:cs="Arial"/>
+          <w:color w:val="3D3D3D"/>
+          <w:szCs w:val="24"/>
+          <w:lang w:val="id-ID" w:eastAsia="id-ID"/>
+        </w:rPr>
+        <w:t>Menampilkan data Favorite Movies</w:t>
+      </w:r>
+    </w:p>
+    <w:p>
+      <w:pPr>
+        <w:pStyle w:val="ListParagraph"/>
+        <w:numPr>
+          <w:ilvl w:val="1"/>
+          <w:numId w:val="14"/>
+        </w:numPr>
+        <w:shd w:val="clear" w:color="auto" w:fill="FFFFFF"/>
+        <w:spacing w:before="100" w:beforeAutospacing="1" w:after="100" w:afterAutospacing="1" w:line="360" w:lineRule="auto"/>
+        <w:rPr>
+          <w:rFonts w:ascii="Arial" w:eastAsia="Times New Roman" w:hAnsi="Arial" w:cs="Arial"/>
+          <w:color w:val="3D3D3D"/>
+          <w:szCs w:val="24"/>
+          <w:lang w:val="id-ID" w:eastAsia="id-ID"/>
+        </w:rPr>
+      </w:pPr>
+      <w:r>
+        <w:rPr>
+          <w:rFonts w:ascii="Arial" w:eastAsia="Times New Roman" w:hAnsi="Arial" w:cs="Arial"/>
+          <w:color w:val="3D3D3D"/>
+          <w:szCs w:val="24"/>
+          <w:lang w:val="id-ID" w:eastAsia="id-ID"/>
+        </w:rPr>
+        <w:t>Memastikan rv_fav_movies dalam keadaan tampil.</w:t>
+      </w:r>
+    </w:p>
+    <w:p>
+      <w:pPr>
+        <w:pStyle w:val="ListParagraph"/>
+        <w:numPr>
+          <w:ilvl w:val="1"/>
+          <w:numId w:val="14"/>
+        </w:numPr>
+        <w:shd w:val="clear" w:color="auto" w:fill="FFFFFF"/>
+        <w:spacing w:before="100" w:beforeAutospacing="1" w:after="100" w:afterAutospacing="1" w:line="360" w:lineRule="auto"/>
+        <w:rPr>
+          <w:rFonts w:ascii="Arial" w:eastAsia="Times New Roman" w:hAnsi="Arial" w:cs="Arial"/>
+          <w:color w:val="3D3D3D"/>
+          <w:szCs w:val="24"/>
+          <w:lang w:val="id-ID" w:eastAsia="id-ID"/>
+        </w:rPr>
+      </w:pPr>
+      <w:r>
+        <w:rPr>
+          <w:rFonts w:ascii="Arial" w:eastAsia="Times New Roman" w:hAnsi="Arial" w:cs="Arial"/>
+          <w:color w:val="3D3D3D"/>
+          <w:szCs w:val="24"/>
+          <w:lang w:val="id-ID" w:eastAsia="id-ID"/>
+        </w:rPr>
+        <w:t>Gulir rv_fav_tvshow ke posisi data terakhir.</w:t>
       </w:r>
     </w:p>
     <w:sectPr>

</xml_diff>